<commit_message>
change C code format
</commit_message>
<xml_diff>
--- a/doc/nucleus/878-4792-1-ED.docx
+++ b/doc/nucleus/878-4792-1-ED.docx
@@ -1069,7 +1069,7 @@
           <w:lang w:eastAsia="pt-BR" w:bidi="ar-SA"/>
         </w:rPr>
         <w:drawing>
-          <wp:anchor distT="0" distB="0" distL="114300" distR="114300" simplePos="0" relativeHeight="251660800" behindDoc="1" locked="0" layoutInCell="1" allowOverlap="1" wp14:anchorId="3EAF88F4" wp14:editId="6F25BC60">
+          <wp:anchor distT="0" distB="0" distL="114300" distR="114300" simplePos="0" relativeHeight="251661824" behindDoc="1" locked="0" layoutInCell="1" allowOverlap="1" wp14:anchorId="3EAF88F4" wp14:editId="6F25BC60">
             <wp:simplePos x="0" y="0"/>
             <wp:positionH relativeFrom="column">
               <wp:posOffset>739140</wp:posOffset>
@@ -1209,7 +1209,7 @@
           <w:lang w:eastAsia="pt-BR" w:bidi="ar-SA"/>
         </w:rPr>
         <w:drawing>
-          <wp:anchor distT="0" distB="0" distL="114300" distR="114300" simplePos="0" relativeHeight="251654656" behindDoc="0" locked="0" layoutInCell="1" allowOverlap="1">
+          <wp:anchor distT="0" distB="0" distL="114300" distR="114300" simplePos="0" relativeHeight="251655680" behindDoc="0" locked="0" layoutInCell="1" allowOverlap="1">
             <wp:simplePos x="0" y="0"/>
             <wp:positionH relativeFrom="column">
               <wp:posOffset>758190</wp:posOffset>
@@ -1431,7 +1431,7 @@
           <w:lang w:eastAsia="pt-BR" w:bidi="ar-SA"/>
         </w:rPr>
         <w:drawing>
-          <wp:anchor distT="0" distB="0" distL="114300" distR="114300" simplePos="0" relativeHeight="251657728" behindDoc="0" locked="0" layoutInCell="1" allowOverlap="1" wp14:anchorId="6DF74A06" wp14:editId="42DFB906">
+          <wp:anchor distT="0" distB="0" distL="114300" distR="114300" simplePos="0" relativeHeight="251658752" behindDoc="0" locked="0" layoutInCell="1" allowOverlap="1" wp14:anchorId="6DF74A06" wp14:editId="42DFB906">
             <wp:simplePos x="0" y="0"/>
             <wp:positionH relativeFrom="column">
               <wp:posOffset>901065</wp:posOffset>
@@ -1620,21 +1620,40 @@
               <w:spacing w:after="0" w:line="150" w:lineRule="atLeast"/>
               <w:ind w:firstLine="0"/>
               <w:rPr>
+                <w:rFonts w:ascii="Courier New" w:hAnsi="Courier New" w:cs="Courier New"/>
                 <w:lang w:val="en-US"/>
               </w:rPr>
             </w:pPr>
             <w:r>
               <w:rPr>
+                <w:rFonts w:cs="Times New Roman"/>
+                <w:sz w:val="20"/>
+                <w:szCs w:val="20"/>
+                <w:lang w:val="en-US"/>
+              </w:rPr>
+              <w:t>1</w:t>
+            </w:r>
+            <w:r>
+              <w:rPr>
                 <w:rFonts w:ascii="LMMono10" w:hAnsi="LMMono10"/>
                 <w:sz w:val="20"/>
                 <w:szCs w:val="20"/>
                 <w:lang w:val="en-US"/>
               </w:rPr>
+              <w:t xml:space="preserve">      </w:t>
+            </w:r>
+            <w:r>
+              <w:rPr>
+                <w:rFonts w:ascii="Courier New" w:hAnsi="Courier New" w:cs="Courier New"/>
+                <w:sz w:val="20"/>
+                <w:szCs w:val="20"/>
+                <w:lang w:val="en-US"/>
+              </w:rPr>
               <w:t xml:space="preserve">double </w:t>
             </w:r>
             <w:r>
               <w:rPr>
-                <w:rFonts w:ascii="LMMono10" w:hAnsi="LMMono10"/>
+                <w:rFonts w:ascii="Courier New" w:hAnsi="Courier New" w:cs="Courier New"/>
                 <w:b/>
                 <w:bCs/>
                 <w:sz w:val="20"/>
@@ -1645,13 +1664,31 @@
             </w:r>
             <w:r>
               <w:rPr>
-                <w:rFonts w:ascii="LMMono10" w:hAnsi="LMMono10"/>
+                <w:rFonts w:ascii="Courier New" w:hAnsi="Courier New" w:cs="Courier New"/>
                 <w:sz w:val="20"/>
                 <w:szCs w:val="20"/>
                 <w:lang w:val="en-US"/>
               </w:rPr>
               <w:t>(long x[], long y[], n)</w:t>
             </w:r>
+            <w:r>
+              <w:rPr>
+                <w:rFonts w:ascii="Courier New" w:hAnsi="Courier New" w:cs="Courier New"/>
+                <w:sz w:val="20"/>
+                <w:szCs w:val="20"/>
+                <w:lang w:val="en-US"/>
+              </w:rPr>
+              <w:t xml:space="preserve"> </w:t>
+            </w:r>
+            <w:r>
+              <w:rPr>
+                <w:rFonts w:ascii="Courier New" w:hAnsi="Courier New" w:cs="Courier New"/>
+                <w:sz w:val="20"/>
+                <w:szCs w:val="20"/>
+                <w:lang w:val="en-US"/>
+              </w:rPr>
+              <w:t>{</w:t>
+            </w:r>
           </w:p>
           <w:p>
             <w:pPr>
@@ -1659,17 +1696,45 @@
               <w:spacing w:after="0" w:line="150" w:lineRule="atLeast"/>
               <w:ind w:firstLine="0"/>
               <w:rPr>
+                <w:rFonts w:ascii="Courier New" w:hAnsi="Courier New" w:cs="Courier New"/>
                 <w:lang w:val="en-US"/>
               </w:rPr>
             </w:pPr>
             <w:r>
               <w:rPr>
-                <w:rFonts w:ascii="LMMono10" w:hAnsi="LMMono10"/>
+                <w:rFonts w:cs="Times New Roman"/>
                 <w:sz w:val="20"/>
                 <w:szCs w:val="20"/>
                 <w:lang w:val="en-US"/>
               </w:rPr>
-              <w:t>{</w:t>
+              <w:t>2</w:t>
+            </w:r>
+            <w:r>
+              <w:rPr>
+                <w:rFonts w:ascii="Courier New" w:hAnsi="Courier New" w:cs="Courier New"/>
+                <w:sz w:val="20"/>
+                <w:szCs w:val="20"/>
+                <w:lang w:val="en-US"/>
+              </w:rPr>
+              <w:t xml:space="preserve">       </w:t>
+            </w:r>
+            <w:r>
+              <w:rPr>
+                <w:rFonts w:ascii="Courier New" w:hAnsi="Courier New" w:cs="Courier New"/>
+                <w:sz w:val="20"/>
+                <w:szCs w:val="20"/>
+                <w:lang w:val="en-US"/>
+              </w:rPr>
+              <w:t xml:space="preserve">    </w:t>
+            </w:r>
+            <w:r>
+              <w:rPr>
+                <w:rFonts w:ascii="Courier New" w:hAnsi="Courier New" w:cs="Courier New"/>
+                <w:sz w:val="20"/>
+                <w:szCs w:val="20"/>
+                <w:lang w:val="en-US"/>
+              </w:rPr>
+              <w:t>register long i;</w:t>
             </w:r>
           </w:p>
           <w:p>
@@ -1678,278 +1743,695 @@
               <w:spacing w:after="0" w:line="150" w:lineRule="atLeast"/>
               <w:ind w:firstLine="0"/>
               <w:rPr>
+                <w:rFonts w:ascii="Courier New" w:hAnsi="Courier New" w:cs="Courier New"/>
                 <w:lang w:val="en-US"/>
               </w:rPr>
             </w:pPr>
             <w:r>
               <w:rPr>
-                <w:rFonts w:ascii="LMMono10" w:hAnsi="LMMono10"/>
+                <w:rFonts w:cs="Times New Roman"/>
                 <w:sz w:val="20"/>
                 <w:szCs w:val="20"/>
                 <w:lang w:val="en-US"/>
               </w:rPr>
-              <w:t xml:space="preserve">        register long i;</w:t>
+              <w:t>3</w:t>
+            </w:r>
+            <w:r>
+              <w:rPr>
+                <w:rFonts w:ascii="Courier New" w:hAnsi="Courier New" w:cs="Courier New"/>
+                <w:sz w:val="20"/>
+                <w:szCs w:val="20"/>
+                <w:lang w:val="en-US"/>
+              </w:rPr>
+              <w:t xml:space="preserve">        </w:t>
+            </w:r>
+            <w:r>
+              <w:rPr>
+                <w:rFonts w:ascii="Courier New" w:hAnsi="Courier New" w:cs="Courier New"/>
+                <w:sz w:val="20"/>
+                <w:szCs w:val="20"/>
+                <w:lang w:val="en-US"/>
+              </w:rPr>
+              <w:t xml:space="preserve">   </w:t>
+            </w:r>
+            <w:r>
+              <w:rPr>
+                <w:rFonts w:ascii="Courier New" w:hAnsi="Courier New" w:cs="Courier New"/>
+                <w:sz w:val="20"/>
+                <w:szCs w:val="20"/>
+                <w:lang w:val="en-US"/>
+              </w:rPr>
+              <w:t xml:space="preserve">register long sum_x=0, sum_y=0, </w:t>
             </w:r>
           </w:p>
           <w:p>
             <w:pPr>
               <w:pStyle w:val="Padro"/>
               <w:spacing w:after="0" w:line="150" w:lineRule="atLeast"/>
-              <w:rPr>
+              <w:ind w:firstLine="0"/>
+              <w:rPr>
+                <w:rFonts w:ascii="Courier New" w:hAnsi="Courier New" w:cs="Courier New"/>
                 <w:lang w:val="en-US"/>
               </w:rPr>
             </w:pPr>
             <w:r>
               <w:rPr>
-                <w:rFonts w:ascii="LMMono10" w:hAnsi="LMMono10"/>
+                <w:rFonts w:cs="Times New Roman"/>
                 <w:sz w:val="20"/>
                 <w:szCs w:val="20"/>
                 <w:lang w:val="en-US"/>
               </w:rPr>
-              <w:t xml:space="preserve">register long sum_x=0, sum_y=0, </w:t>
+              <w:t>4</w:t>
+            </w:r>
+            <w:r>
+              <w:rPr>
+                <w:rFonts w:ascii="Courier New" w:hAnsi="Courier New" w:cs="Courier New"/>
+                <w:sz w:val="20"/>
+                <w:szCs w:val="20"/>
+                <w:lang w:val="en-US"/>
+              </w:rPr>
+              <w:t xml:space="preserve">             </w:t>
+            </w:r>
+            <w:r>
+              <w:rPr>
+                <w:rFonts w:ascii="Courier New" w:hAnsi="Courier New" w:cs="Courier New"/>
+                <w:sz w:val="20"/>
+                <w:szCs w:val="20"/>
+                <w:lang w:val="en-US"/>
+              </w:rPr>
+              <w:t xml:space="preserve">                    </w:t>
+            </w:r>
+            <w:r>
+              <w:rPr>
+                <w:rFonts w:ascii="Courier New" w:hAnsi="Courier New" w:cs="Courier New"/>
+                <w:sz w:val="20"/>
+                <w:szCs w:val="20"/>
+                <w:lang w:val="en-US"/>
+              </w:rPr>
+              <w:t>sum_xx=0, sum_yy=0, sum_xy=0;</w:t>
             </w:r>
           </w:p>
           <w:p>
             <w:pPr>
               <w:pStyle w:val="Padro"/>
               <w:spacing w:after="0" w:line="150" w:lineRule="atLeast"/>
-              <w:rPr>
+              <w:ind w:firstLine="0"/>
+              <w:rPr>
+                <w:rFonts w:ascii="Courier New" w:hAnsi="Courier New" w:cs="Courier New"/>
                 <w:lang w:val="en-US"/>
               </w:rPr>
             </w:pPr>
-            <w:r>
-              <w:rPr>
-                <w:rFonts w:ascii="LMMono10" w:hAnsi="LMMono10"/>
-                <w:sz w:val="20"/>
-                <w:szCs w:val="20"/>
+          </w:p>
+          <w:p>
+            <w:pPr>
+              <w:pStyle w:val="Padro"/>
+              <w:spacing w:after="0" w:line="150" w:lineRule="atLeast"/>
+              <w:ind w:firstLine="0"/>
+              <w:rPr>
+                <w:rFonts w:ascii="Courier New" w:hAnsi="Courier New" w:cs="Courier New"/>
                 <w:lang w:val="en-US"/>
               </w:rPr>
-              <w:t xml:space="preserve">               sum_xx=0, sum_yy=0, sum_xy=0;</w:t>
+            </w:pPr>
+            <w:r>
+              <w:rPr>
+                <w:rFonts w:cs="Times New Roman"/>
+                <w:sz w:val="20"/>
+                <w:szCs w:val="20"/>
+                <w:lang w:val="en-US"/>
+              </w:rPr>
+              <w:t>5</w:t>
+            </w:r>
+            <w:r>
+              <w:rPr>
+                <w:rFonts w:ascii="Courier New" w:hAnsi="Courier New" w:cs="Courier New"/>
+                <w:sz w:val="20"/>
+                <w:szCs w:val="20"/>
+                <w:lang w:val="en-US"/>
+              </w:rPr>
+              <w:t xml:space="preserve">        </w:t>
+            </w:r>
+            <w:r>
+              <w:rPr>
+                <w:rFonts w:ascii="Courier New" w:hAnsi="Courier New" w:cs="Courier New"/>
+                <w:sz w:val="20"/>
+                <w:szCs w:val="20"/>
+                <w:lang w:val="en-US"/>
+              </w:rPr>
+              <w:t xml:space="preserve">   </w:t>
+            </w:r>
+            <w:r>
+              <w:rPr>
+                <w:rFonts w:ascii="Courier New" w:hAnsi="Courier New" w:cs="Courier New"/>
+                <w:sz w:val="20"/>
+                <w:szCs w:val="20"/>
+                <w:lang w:val="en-US"/>
+              </w:rPr>
+              <w:t>for (i = 0; i &lt; n ; i++) {</w:t>
             </w:r>
           </w:p>
           <w:p>
             <w:pPr>
               <w:pStyle w:val="Padro"/>
               <w:spacing w:after="0" w:line="150" w:lineRule="atLeast"/>
-              <w:rPr>
+              <w:ind w:firstLine="0"/>
+              <w:rPr>
+                <w:rFonts w:ascii="Courier New" w:hAnsi="Courier New" w:cs="Courier New"/>
                 <w:lang w:val="en-US"/>
               </w:rPr>
             </w:pPr>
+            <w:r>
+              <w:rPr>
+                <w:rFonts w:cs="Times New Roman"/>
+                <w:sz w:val="20"/>
+                <w:szCs w:val="20"/>
+                <w:lang w:val="en-US"/>
+              </w:rPr>
+              <w:t>6</w:t>
+            </w:r>
+            <w:r>
+              <w:rPr>
+                <w:rFonts w:ascii="Courier New" w:hAnsi="Courier New" w:cs="Courier New"/>
+                <w:sz w:val="20"/>
+                <w:szCs w:val="20"/>
+                <w:lang w:val="en-US"/>
+              </w:rPr>
+              <w:t xml:space="preserve">      </w:t>
+            </w:r>
+            <w:r>
+              <w:rPr>
+                <w:rFonts w:ascii="Courier New" w:hAnsi="Courier New" w:cs="Courier New"/>
+                <w:sz w:val="20"/>
+                <w:szCs w:val="20"/>
+                <w:lang w:val="en-US"/>
+              </w:rPr>
+              <w:t xml:space="preserve">         </w:t>
+            </w:r>
+            <w:r>
+              <w:rPr>
+                <w:rFonts w:ascii="Courier New" w:hAnsi="Courier New" w:cs="Courier New"/>
+                <w:sz w:val="20"/>
+                <w:szCs w:val="20"/>
+                <w:lang w:val="en-US"/>
+              </w:rPr>
+              <w:t>register long xval = *(x+i);</w:t>
+            </w:r>
           </w:p>
           <w:p>
             <w:pPr>
               <w:pStyle w:val="Padro"/>
               <w:spacing w:after="0" w:line="150" w:lineRule="atLeast"/>
-              <w:rPr>
+              <w:ind w:firstLine="0"/>
+              <w:rPr>
+                <w:rFonts w:ascii="Courier New" w:hAnsi="Courier New" w:cs="Courier New"/>
                 <w:lang w:val="en-US"/>
               </w:rPr>
             </w:pPr>
             <w:r>
               <w:rPr>
-                <w:rFonts w:ascii="LMMono10" w:hAnsi="LMMono10"/>
+                <w:rFonts w:cs="Times New Roman"/>
                 <w:sz w:val="20"/>
                 <w:szCs w:val="20"/>
                 <w:lang w:val="en-US"/>
               </w:rPr>
-              <w:t xml:space="preserve"> for (i = 0; i &lt; n ; i++) {</w:t>
+              <w:t>7</w:t>
+            </w:r>
+            <w:r>
+              <w:rPr>
+                <w:rFonts w:ascii="Courier New" w:hAnsi="Courier New" w:cs="Courier New"/>
+                <w:sz w:val="20"/>
+                <w:szCs w:val="20"/>
+                <w:lang w:val="en-US"/>
+              </w:rPr>
+              <w:t xml:space="preserve">      </w:t>
+            </w:r>
+            <w:r>
+              <w:rPr>
+                <w:rFonts w:ascii="Courier New" w:hAnsi="Courier New" w:cs="Courier New"/>
+                <w:sz w:val="20"/>
+                <w:szCs w:val="20"/>
+                <w:lang w:val="en-US"/>
+              </w:rPr>
+              <w:t xml:space="preserve">         </w:t>
+            </w:r>
+            <w:r>
+              <w:rPr>
+                <w:rFonts w:ascii="Courier New" w:hAnsi="Courier New" w:cs="Courier New"/>
+                <w:sz w:val="20"/>
+                <w:szCs w:val="20"/>
+                <w:lang w:val="en-US"/>
+              </w:rPr>
+              <w:t>register long yval = *(y+i);</w:t>
             </w:r>
           </w:p>
           <w:p>
             <w:pPr>
               <w:pStyle w:val="Padro"/>
               <w:spacing w:after="0" w:line="150" w:lineRule="atLeast"/>
-              <w:rPr>
+              <w:ind w:firstLine="0"/>
+              <w:rPr>
+                <w:rFonts w:ascii="Courier New" w:hAnsi="Courier New" w:cs="Courier New"/>
                 <w:lang w:val="en-US"/>
               </w:rPr>
             </w:pPr>
             <w:r>
               <w:rPr>
-                <w:rFonts w:ascii="LMMono10" w:hAnsi="LMMono10"/>
+                <w:rFonts w:cs="Times New Roman"/>
                 <w:sz w:val="20"/>
                 <w:szCs w:val="20"/>
                 <w:lang w:val="en-US"/>
               </w:rPr>
-              <w:t xml:space="preserve">      register long xval = *(x+i);</w:t>
+              <w:t>8</w:t>
+            </w:r>
+            <w:r>
+              <w:rPr>
+                <w:rFonts w:ascii="Courier New" w:hAnsi="Courier New" w:cs="Courier New"/>
+                <w:sz w:val="20"/>
+                <w:szCs w:val="20"/>
+                <w:lang w:val="en-US"/>
+              </w:rPr>
+              <w:t xml:space="preserve">      </w:t>
+            </w:r>
+            <w:r>
+              <w:rPr>
+                <w:rFonts w:ascii="Courier New" w:hAnsi="Courier New" w:cs="Courier New"/>
+                <w:sz w:val="20"/>
+                <w:szCs w:val="20"/>
+                <w:lang w:val="en-US"/>
+              </w:rPr>
+              <w:t xml:space="preserve">         </w:t>
+            </w:r>
+            <w:r>
+              <w:rPr>
+                <w:rFonts w:ascii="Courier New" w:hAnsi="Courier New" w:cs="Courier New"/>
+                <w:sz w:val="20"/>
+                <w:szCs w:val="20"/>
+                <w:lang w:val="en-US"/>
+              </w:rPr>
+              <w:t>sum_x += xval;</w:t>
             </w:r>
           </w:p>
           <w:p>
             <w:pPr>
               <w:pStyle w:val="Padro"/>
               <w:spacing w:after="0" w:line="150" w:lineRule="atLeast"/>
-              <w:rPr>
+              <w:ind w:firstLine="0"/>
+              <w:rPr>
+                <w:rFonts w:ascii="Courier New" w:hAnsi="Courier New" w:cs="Courier New"/>
                 <w:lang w:val="en-US"/>
               </w:rPr>
             </w:pPr>
             <w:r>
               <w:rPr>
-                <w:rFonts w:ascii="LMMono10" w:hAnsi="LMMono10"/>
+                <w:rFonts w:cs="Times New Roman"/>
                 <w:sz w:val="20"/>
                 <w:szCs w:val="20"/>
                 <w:lang w:val="en-US"/>
               </w:rPr>
-              <w:t xml:space="preserve">      register long yval = *(y+i);</w:t>
+              <w:t>9</w:t>
+            </w:r>
+            <w:r>
+              <w:rPr>
+                <w:rFonts w:ascii="Courier New" w:hAnsi="Courier New" w:cs="Courier New"/>
+                <w:sz w:val="20"/>
+                <w:szCs w:val="20"/>
+                <w:lang w:val="en-US"/>
+              </w:rPr>
+              <w:t xml:space="preserve">      </w:t>
+            </w:r>
+            <w:r>
+              <w:rPr>
+                <w:rFonts w:ascii="Courier New" w:hAnsi="Courier New" w:cs="Courier New"/>
+                <w:sz w:val="20"/>
+                <w:szCs w:val="20"/>
+                <w:lang w:val="en-US"/>
+              </w:rPr>
+              <w:t xml:space="preserve">         </w:t>
+            </w:r>
+            <w:r>
+              <w:rPr>
+                <w:rFonts w:ascii="Courier New" w:hAnsi="Courier New" w:cs="Courier New"/>
+                <w:sz w:val="20"/>
+                <w:szCs w:val="20"/>
+                <w:lang w:val="en-US"/>
+              </w:rPr>
+              <w:t>sum_y += yval;</w:t>
             </w:r>
           </w:p>
           <w:p>
             <w:pPr>
               <w:pStyle w:val="Padro"/>
               <w:spacing w:after="0" w:line="150" w:lineRule="atLeast"/>
-              <w:rPr>
+              <w:ind w:firstLine="0"/>
+              <w:rPr>
+                <w:rFonts w:ascii="Courier New" w:hAnsi="Courier New" w:cs="Courier New"/>
                 <w:lang w:val="en-US"/>
               </w:rPr>
             </w:pPr>
             <w:r>
               <w:rPr>
-                <w:rFonts w:ascii="LMMono10" w:hAnsi="LMMono10"/>
+                <w:rFonts w:cs="Times New Roman"/>
                 <w:sz w:val="20"/>
                 <w:szCs w:val="20"/>
                 <w:lang w:val="en-US"/>
               </w:rPr>
-              <w:t xml:space="preserve">      sum_x += xval;</w:t>
+              <w:t>10</w:t>
+            </w:r>
+            <w:r>
+              <w:rPr>
+                <w:rFonts w:ascii="Courier New" w:hAnsi="Courier New" w:cs="Courier New"/>
+                <w:sz w:val="20"/>
+                <w:szCs w:val="20"/>
+                <w:lang w:val="en-US"/>
+              </w:rPr>
+              <w:t xml:space="preserve">     </w:t>
+            </w:r>
+            <w:r>
+              <w:rPr>
+                <w:rFonts w:ascii="Courier New" w:hAnsi="Courier New" w:cs="Courier New"/>
+                <w:sz w:val="20"/>
+                <w:szCs w:val="20"/>
+                <w:lang w:val="en-US"/>
+              </w:rPr>
+              <w:t xml:space="preserve">       </w:t>
+            </w:r>
+            <w:r>
+              <w:rPr>
+                <w:rFonts w:ascii="Courier New" w:hAnsi="Courier New" w:cs="Courier New"/>
+                <w:sz w:val="20"/>
+                <w:szCs w:val="20"/>
+                <w:lang w:val="en-US"/>
+              </w:rPr>
+              <w:t xml:space="preserve"> </w:t>
+            </w:r>
+            <w:r>
+              <w:rPr>
+                <w:rFonts w:ascii="Courier New" w:hAnsi="Courier New" w:cs="Courier New"/>
+                <w:sz w:val="20"/>
+                <w:szCs w:val="20"/>
+                <w:lang w:val="en-US"/>
+              </w:rPr>
+              <w:t xml:space="preserve"> </w:t>
+            </w:r>
+            <w:r>
+              <w:rPr>
+                <w:rFonts w:ascii="Courier New" w:hAnsi="Courier New" w:cs="Courier New"/>
+                <w:sz w:val="20"/>
+                <w:szCs w:val="20"/>
+                <w:lang w:val="en-US"/>
+              </w:rPr>
+              <w:t>sum_xx += xval * xval;</w:t>
             </w:r>
           </w:p>
           <w:p>
             <w:pPr>
               <w:pStyle w:val="Padro"/>
               <w:spacing w:after="0" w:line="150" w:lineRule="atLeast"/>
-              <w:rPr>
+              <w:ind w:firstLine="0"/>
+              <w:rPr>
+                <w:rFonts w:ascii="Courier New" w:hAnsi="Courier New" w:cs="Courier New"/>
                 <w:lang w:val="en-US"/>
               </w:rPr>
             </w:pPr>
             <w:r>
               <w:rPr>
-                <w:rFonts w:ascii="LMMono10" w:hAnsi="LMMono10"/>
+                <w:rFonts w:cs="Times New Roman"/>
                 <w:sz w:val="20"/>
                 <w:szCs w:val="20"/>
                 <w:lang w:val="en-US"/>
               </w:rPr>
-              <w:t xml:space="preserve">      sum_y += yval;</w:t>
+              <w:t>11</w:t>
+            </w:r>
+            <w:r>
+              <w:rPr>
+                <w:rFonts w:ascii="Courier New" w:hAnsi="Courier New" w:cs="Courier New"/>
+                <w:sz w:val="20"/>
+                <w:szCs w:val="20"/>
+                <w:lang w:val="en-US"/>
+              </w:rPr>
+              <w:t xml:space="preserve">      </w:t>
+            </w:r>
+            <w:r>
+              <w:rPr>
+                <w:rFonts w:ascii="Courier New" w:hAnsi="Courier New" w:cs="Courier New"/>
+                <w:sz w:val="20"/>
+                <w:szCs w:val="20"/>
+                <w:lang w:val="en-US"/>
+              </w:rPr>
+              <w:t xml:space="preserve">       </w:t>
+            </w:r>
+            <w:r>
+              <w:rPr>
+                <w:rFonts w:ascii="Courier New" w:hAnsi="Courier New" w:cs="Courier New"/>
+                <w:sz w:val="20"/>
+                <w:szCs w:val="20"/>
+                <w:lang w:val="en-US"/>
+              </w:rPr>
+              <w:t xml:space="preserve"> </w:t>
+            </w:r>
+            <w:r>
+              <w:rPr>
+                <w:rFonts w:ascii="Courier New" w:hAnsi="Courier New" w:cs="Courier New"/>
+                <w:sz w:val="20"/>
+                <w:szCs w:val="20"/>
+                <w:lang w:val="en-US"/>
+              </w:rPr>
+              <w:t>sum_yy += yval * yval;</w:t>
             </w:r>
           </w:p>
           <w:p>
             <w:pPr>
               <w:pStyle w:val="Padro"/>
               <w:spacing w:after="0" w:line="150" w:lineRule="atLeast"/>
-              <w:rPr>
+              <w:ind w:firstLine="0"/>
+              <w:rPr>
+                <w:rFonts w:ascii="Courier New" w:hAnsi="Courier New" w:cs="Courier New"/>
                 <w:lang w:val="en-US"/>
               </w:rPr>
             </w:pPr>
             <w:r>
               <w:rPr>
-                <w:rFonts w:ascii="LMMono10" w:hAnsi="LMMono10"/>
+                <w:rFonts w:cs="Times New Roman"/>
                 <w:sz w:val="20"/>
                 <w:szCs w:val="20"/>
                 <w:lang w:val="en-US"/>
               </w:rPr>
-              <w:t xml:space="preserve">      sum_xx += xval * xval;</w:t>
+              <w:t>12</w:t>
+            </w:r>
+            <w:r>
+              <w:rPr>
+                <w:rFonts w:ascii="Courier New" w:hAnsi="Courier New" w:cs="Courier New"/>
+                <w:sz w:val="20"/>
+                <w:szCs w:val="20"/>
+                <w:lang w:val="en-US"/>
+              </w:rPr>
+              <w:t xml:space="preserve">      </w:t>
+            </w:r>
+            <w:r>
+              <w:rPr>
+                <w:rFonts w:ascii="Courier New" w:hAnsi="Courier New" w:cs="Courier New"/>
+                <w:sz w:val="20"/>
+                <w:szCs w:val="20"/>
+                <w:lang w:val="en-US"/>
+              </w:rPr>
+              <w:t xml:space="preserve">       </w:t>
+            </w:r>
+            <w:r>
+              <w:rPr>
+                <w:rFonts w:ascii="Courier New" w:hAnsi="Courier New" w:cs="Courier New"/>
+                <w:sz w:val="20"/>
+                <w:szCs w:val="20"/>
+                <w:lang w:val="en-US"/>
+              </w:rPr>
+              <w:t xml:space="preserve"> </w:t>
+            </w:r>
+            <w:r>
+              <w:rPr>
+                <w:rFonts w:ascii="Courier New" w:hAnsi="Courier New" w:cs="Courier New"/>
+                <w:sz w:val="20"/>
+                <w:szCs w:val="20"/>
+                <w:lang w:val="en-US"/>
+              </w:rPr>
+              <w:t>sum_xy += xval * yval;</w:t>
             </w:r>
           </w:p>
           <w:p>
             <w:pPr>
               <w:pStyle w:val="Padro"/>
               <w:spacing w:after="0" w:line="150" w:lineRule="atLeast"/>
-              <w:rPr>
+              <w:ind w:firstLine="0"/>
+              <w:rPr>
+                <w:rFonts w:ascii="Courier New" w:hAnsi="Courier New" w:cs="Courier New"/>
                 <w:lang w:val="en-US"/>
               </w:rPr>
             </w:pPr>
             <w:r>
               <w:rPr>
-                <w:rFonts w:ascii="LMMono10" w:hAnsi="LMMono10"/>
+                <w:rFonts w:cs="Times New Roman"/>
                 <w:sz w:val="20"/>
                 <w:szCs w:val="20"/>
                 <w:lang w:val="en-US"/>
               </w:rPr>
-              <w:t xml:space="preserve">      sum_yy += yval * yval;</w:t>
+              <w:t>13</w:t>
+            </w:r>
+            <w:r>
+              <w:rPr>
+                <w:rFonts w:ascii="Courier New" w:hAnsi="Courier New" w:cs="Courier New"/>
+                <w:sz w:val="20"/>
+                <w:szCs w:val="20"/>
+                <w:lang w:val="en-US"/>
+              </w:rPr>
+              <w:t xml:space="preserve">      </w:t>
+            </w:r>
+            <w:r>
+              <w:rPr>
+                <w:rFonts w:ascii="Courier New" w:hAnsi="Courier New" w:cs="Courier New"/>
+                <w:sz w:val="20"/>
+                <w:szCs w:val="20"/>
+                <w:lang w:val="en-US"/>
+              </w:rPr>
+              <w:t xml:space="preserve">  </w:t>
+            </w:r>
+            <w:r>
+              <w:rPr>
+                <w:rFonts w:ascii="Courier New" w:hAnsi="Courier New" w:cs="Courier New"/>
+                <w:sz w:val="20"/>
+                <w:szCs w:val="20"/>
+                <w:lang w:val="en-US"/>
+              </w:rPr>
+              <w:t xml:space="preserve">  </w:t>
+            </w:r>
+            <w:r>
+              <w:rPr>
+                <w:rFonts w:ascii="Courier New" w:hAnsi="Courier New" w:cs="Courier New"/>
+                <w:sz w:val="20"/>
+                <w:szCs w:val="20"/>
+                <w:lang w:val="en-US"/>
+              </w:rPr>
+              <w:t>}</w:t>
             </w:r>
           </w:p>
           <w:p>
             <w:pPr>
               <w:pStyle w:val="Padro"/>
               <w:spacing w:after="0" w:line="150" w:lineRule="atLeast"/>
-              <w:rPr>
+              <w:ind w:firstLine="0"/>
+              <w:rPr>
+                <w:rFonts w:ascii="Courier New" w:hAnsi="Courier New" w:cs="Courier New"/>
                 <w:lang w:val="en-US"/>
               </w:rPr>
             </w:pPr>
             <w:r>
               <w:rPr>
-                <w:rFonts w:ascii="LMMono10" w:hAnsi="LMMono10"/>
+                <w:rFonts w:cs="Times New Roman"/>
                 <w:sz w:val="20"/>
                 <w:szCs w:val="20"/>
                 <w:lang w:val="en-US"/>
               </w:rPr>
-              <w:t xml:space="preserve">      sum_xy += xval * yval;</w:t>
+              <w:t>14</w:t>
+            </w:r>
+            <w:r>
+              <w:rPr>
+                <w:rFonts w:ascii="Courier New" w:hAnsi="Courier New" w:cs="Courier New"/>
+                <w:sz w:val="20"/>
+                <w:szCs w:val="20"/>
+                <w:lang w:val="en-US"/>
+              </w:rPr>
+              <w:t xml:space="preserve">     </w:t>
+            </w:r>
+            <w:r>
+              <w:rPr>
+                <w:rFonts w:ascii="Courier New" w:hAnsi="Courier New" w:cs="Courier New"/>
+                <w:sz w:val="20"/>
+                <w:szCs w:val="20"/>
+                <w:lang w:val="en-US"/>
+              </w:rPr>
+              <w:t xml:space="preserve">    </w:t>
+            </w:r>
+            <w:r>
+              <w:rPr>
+                <w:rFonts w:ascii="Courier New" w:hAnsi="Courier New" w:cs="Courier New"/>
+                <w:sz w:val="20"/>
+                <w:szCs w:val="20"/>
+                <w:lang w:val="en-US"/>
+              </w:rPr>
+              <w:t xml:space="preserve"> </w:t>
+            </w:r>
+            <w:r>
+              <w:rPr>
+                <w:rFonts w:ascii="Courier New" w:hAnsi="Courier New" w:cs="Courier New"/>
+                <w:sz w:val="20"/>
+                <w:szCs w:val="20"/>
+                <w:lang w:val="en-US"/>
+              </w:rPr>
+              <w:t>return ((double)(n*sum_xy-sum_x*sum_y))/</w:t>
             </w:r>
           </w:p>
           <w:p>
             <w:pPr>
               <w:pStyle w:val="Padro"/>
               <w:spacing w:after="0" w:line="150" w:lineRule="atLeast"/>
-              <w:rPr>
+              <w:ind w:firstLine="0"/>
+              <w:rPr>
+                <w:rFonts w:ascii="Courier New" w:hAnsi="Courier New" w:cs="Courier New"/>
+              </w:rPr>
+            </w:pPr>
+            <w:r>
+              <w:rPr>
+                <w:rFonts w:cs="Times New Roman"/>
+                <w:sz w:val="20"/>
+                <w:szCs w:val="20"/>
                 <w:lang w:val="en-US"/>
               </w:rPr>
-            </w:pPr>
-            <w:r>
-              <w:rPr>
-                <w:rFonts w:ascii="LMMono10" w:hAnsi="LMMono10"/>
+              <w:t>15</w:t>
+            </w:r>
+            <w:r>
+              <w:rPr>
+                <w:rFonts w:ascii="Courier New" w:hAnsi="Courier New" w:cs="Courier New"/>
                 <w:sz w:val="20"/>
                 <w:szCs w:val="20"/>
                 <w:lang w:val="en-US"/>
               </w:rPr>
-              <w:t xml:space="preserve">  }</w:t>
+              <w:t xml:space="preserve">          </w:t>
+            </w:r>
+            <w:r>
+              <w:rPr>
+                <w:rFonts w:ascii="Courier New" w:hAnsi="Courier New" w:cs="Courier New"/>
+                <w:sz w:val="20"/>
+                <w:szCs w:val="20"/>
+                <w:lang w:val="en-US"/>
+              </w:rPr>
+              <w:t xml:space="preserve">          </w:t>
+            </w:r>
+            <w:r>
+              <w:rPr>
+                <w:rFonts w:ascii="Courier New" w:hAnsi="Courier New" w:cs="Courier New"/>
+                <w:sz w:val="20"/>
+                <w:szCs w:val="20"/>
+              </w:rPr>
+              <w:t xml:space="preserve">(sqrt((n*sum_xx-sum_x*sum_x)* </w:t>
             </w:r>
           </w:p>
           <w:p>
             <w:pPr>
               <w:pStyle w:val="Padro"/>
               <w:spacing w:after="0" w:line="150" w:lineRule="atLeast"/>
-              <w:rPr>
+              <w:ind w:firstLine="0"/>
+              <w:rPr>
+                <w:rFonts w:ascii="Courier New" w:hAnsi="Courier New" w:cs="Courier New"/>
                 <w:lang w:val="en-US"/>
               </w:rPr>
             </w:pPr>
             <w:r>
               <w:rPr>
-                <w:rFonts w:ascii="LMMono10" w:hAnsi="LMMono10"/>
-                <w:sz w:val="20"/>
-                <w:szCs w:val="20"/>
-                <w:lang w:val="en-US"/>
-              </w:rPr>
-              <w:t xml:space="preserve">  return ((double)(n*sum_xy-sum_x*sum_y))/</w:t>
-            </w:r>
-          </w:p>
-          <w:p>
-            <w:pPr>
-              <w:pStyle w:val="Padro"/>
-              <w:spacing w:after="0" w:line="150" w:lineRule="atLeast"/>
-            </w:pPr>
-            <w:r>
-              <w:rPr>
-                <w:rFonts w:ascii="LMMono10" w:hAnsi="LMMono10"/>
-                <w:sz w:val="20"/>
-                <w:szCs w:val="20"/>
-                <w:lang w:val="en-US"/>
-              </w:rPr>
-              <w:t xml:space="preserve">          </w:t>
-            </w:r>
-            <w:r>
-              <w:rPr>
-                <w:rFonts w:ascii="LMMono10" w:hAnsi="LMMono10"/>
-                <w:sz w:val="20"/>
-                <w:szCs w:val="20"/>
-              </w:rPr>
-              <w:t xml:space="preserve">(sqrt((n*sum_xx-sum_x*sum_x)* </w:t>
-            </w:r>
-          </w:p>
-          <w:p>
-            <w:pPr>
-              <w:pStyle w:val="Padro"/>
-              <w:spacing w:after="0" w:line="150" w:lineRule="atLeast"/>
-              <w:rPr>
-                <w:lang w:val="en-US"/>
-              </w:rPr>
-            </w:pPr>
-            <w:r>
-              <w:rPr>
-                <w:rFonts w:ascii="LMMono10" w:hAnsi="LMMono10"/>
+                <w:rFonts w:cs="Times New Roman"/>
+                <w:sz w:val="20"/>
+                <w:szCs w:val="20"/>
+              </w:rPr>
+              <w:t>16</w:t>
+            </w:r>
+            <w:r>
+              <w:rPr>
+                <w:rFonts w:ascii="Courier New" w:hAnsi="Courier New" w:cs="Courier New"/>
                 <w:sz w:val="20"/>
                 <w:szCs w:val="20"/>
               </w:rPr>
@@ -1958,12 +2440,38 @@
             </w:r>
             <w:r>
               <w:rPr>
-                <w:rFonts w:ascii="LMMono10" w:hAnsi="LMMono10"/>
+                <w:rFonts w:ascii="Courier New" w:hAnsi="Courier New" w:cs="Courier New"/>
+                <w:sz w:val="20"/>
+                <w:szCs w:val="20"/>
+              </w:rPr>
+              <w:t xml:space="preserve"> </w:t>
+            </w:r>
+            <w:r>
+              <w:rPr>
+                <w:rFonts w:ascii="Courier New" w:hAnsi="Courier New" w:cs="Courier New"/>
+                <w:sz w:val="20"/>
+                <w:szCs w:val="20"/>
+              </w:rPr>
+              <w:t xml:space="preserve">      </w:t>
+            </w:r>
+            <w:bookmarkStart w:id="2" w:name="_GoBack"/>
+            <w:bookmarkEnd w:id="2"/>
+            <w:r>
+              <w:rPr>
+                <w:rFonts w:ascii="Courier New" w:hAnsi="Courier New" w:cs="Courier New"/>
+                <w:sz w:val="20"/>
+                <w:szCs w:val="20"/>
+              </w:rPr>
+              <w:t>(</w:t>
+            </w:r>
+            <w:r>
+              <w:rPr>
+                <w:rFonts w:ascii="Courier New" w:hAnsi="Courier New" w:cs="Courier New"/>
                 <w:sz w:val="20"/>
                 <w:szCs w:val="20"/>
                 <w:lang w:val="en-US"/>
               </w:rPr>
-              <w:t>(n*sum_yy-sum_y*sum_y)));</w:t>
+              <w:t>n*sum_yy-sum_y*sum_y)));</w:t>
             </w:r>
           </w:p>
           <w:p>
@@ -1971,15 +2479,51 @@
               <w:pStyle w:val="Padro"/>
               <w:spacing w:after="0" w:line="150" w:lineRule="atLeast"/>
               <w:ind w:firstLine="0"/>
-            </w:pPr>
-            <w:r>
-              <w:rPr>
-                <w:rFonts w:ascii="LMMono10" w:hAnsi="LMMono10"/>
+              <w:rPr>
+                <w:rFonts w:ascii="Courier New" w:hAnsi="Courier New" w:cs="Courier New"/>
+                <w:sz w:val="20"/>
+                <w:szCs w:val="20"/>
+              </w:rPr>
+            </w:pPr>
+            <w:r>
+              <w:rPr>
+                <w:rFonts w:cs="Times New Roman"/>
+                <w:sz w:val="20"/>
+                <w:szCs w:val="20"/>
+              </w:rPr>
+              <w:t>17</w:t>
+            </w:r>
+            <w:r>
+              <w:rPr>
+                <w:rFonts w:ascii="Courier New" w:hAnsi="Courier New" w:cs="Courier New"/>
+                <w:sz w:val="20"/>
+                <w:szCs w:val="20"/>
+              </w:rPr>
+              <w:t xml:space="preserve"> </w:t>
+            </w:r>
+            <w:r>
+              <w:rPr>
+                <w:rFonts w:ascii="Courier New" w:hAnsi="Courier New" w:cs="Courier New"/>
+                <w:sz w:val="20"/>
+                <w:szCs w:val="20"/>
+              </w:rPr>
+              <w:t xml:space="preserve"> </w:t>
+            </w:r>
+            <w:r>
+              <w:rPr>
+                <w:rFonts w:ascii="Courier New" w:hAnsi="Courier New" w:cs="Courier New"/>
                 <w:sz w:val="20"/>
                 <w:szCs w:val="20"/>
               </w:rPr>
               <w:t>}</w:t>
             </w:r>
+          </w:p>
+          <w:p>
+            <w:pPr>
+              <w:pStyle w:val="Padro"/>
+              <w:spacing w:after="0" w:line="150" w:lineRule="atLeast"/>
+              <w:ind w:firstLine="0"/>
+            </w:pPr>
           </w:p>
         </w:tc>
       </w:tr>
@@ -1994,7 +2538,7 @@
       <w:pPr>
         <w:pStyle w:val="Legenda"/>
       </w:pPr>
-      <w:bookmarkStart w:id="2" w:name="_Ref391393192"/>
+      <w:bookmarkStart w:id="3" w:name="_Ref391393192"/>
       <w:r>
         <w:t xml:space="preserve">Figura </w:t>
       </w:r>
@@ -2019,7 +2563,7 @@
         </w:rPr>
         <w:fldChar w:fldCharType="end"/>
       </w:r>
-      <w:bookmarkEnd w:id="2"/>
+      <w:bookmarkEnd w:id="3"/>
       <w:r>
         <w:t xml:space="preserve">- </w:t>
       </w:r>
@@ -2102,7 +2646,11 @@
         <w:t>a evitar divisões por zero, que</w:t>
       </w:r>
       <w:r>
-        <w:t xml:space="preserve"> poderiam causar erro fatal ao final da execução do programa.</w:t>
+        <w:t xml:space="preserve"> poderiam causar erro fatal ao final da execução </w:t>
+      </w:r>
+      <w:r>
+        <w:lastRenderedPageBreak/>
+        <w:t>do programa.</w:t>
       </w:r>
       <w:r>
         <w:t xml:space="preserve"> </w:t>
@@ -2141,7 +2689,6 @@
         <w:spacing w:after="0"/>
       </w:pPr>
       <w:r>
-        <w:lastRenderedPageBreak/>
         <w:t xml:space="preserve">O programa em C foi compilado usando o </w:t>
       </w:r>
       <w:r>
@@ -2633,7 +3180,7 @@
       <w:pPr>
         <w:pStyle w:val="Legenda"/>
       </w:pPr>
-      <w:bookmarkStart w:id="3" w:name="_Ref391396037"/>
+      <w:bookmarkStart w:id="4" w:name="_Ref391396037"/>
       <w:r>
         <w:t xml:space="preserve">Figura </w:t>
       </w:r>
@@ -2658,7 +3205,7 @@
         </w:rPr>
         <w:fldChar w:fldCharType="end"/>
       </w:r>
-      <w:bookmarkEnd w:id="3"/>
+      <w:bookmarkEnd w:id="4"/>
       <w:r>
         <w:t xml:space="preserve">- </w:t>
       </w:r>
@@ -2690,12 +3237,7 @@
         <w:t xml:space="preserve"> </w:t>
       </w:r>
       <w:r>
-        <w:t>(SSE</w:t>
-      </w:r>
-      <w:bookmarkStart w:id="4" w:name="_GoBack"/>
-      <w:bookmarkEnd w:id="4"/>
-      <w:r>
-        <w:t xml:space="preserve">) </w:t>
+        <w:t xml:space="preserve">(SSE) </w:t>
       </w:r>
       <w:r>
         <w:t xml:space="preserve">é maior devido ao fato da menor utilização da memória cache. Para o número de elementos na série entre 10.000 e 100.000, a redução do número de ciclos usando o código em </w:t>
@@ -3023,6 +3565,7 @@
         <w:rPr>
           <w:rFonts w:cs="Lohit Hindi"/>
           <w:color w:val="00000A"/>
+          <w:lang w:val="pt-BR"/>
         </w:rPr>
       </w:pPr>
       <w:r>
@@ -3035,6 +3578,9 @@
       </w:pPr>
       <w:bookmarkStart w:id="5" w:name="_Ref391397187"/>
       <w:r>
+        <w:rPr>
+          <w:lang w:val="pt-BR"/>
+        </w:rPr>
         <w:lastRenderedPageBreak/>
         <w:t>Apêndice</w:t>
       </w:r>
@@ -3246,6 +3792,7 @@
               <w:ind w:firstLine="0"/>
               <w:rPr>
                 <w:rFonts w:ascii="Courier New" w:hAnsi="Courier New" w:cs="Courier New"/>
+                <w:lang w:val="en-US"/>
               </w:rPr>
             </w:pPr>
           </w:p>
@@ -3278,8 +3825,17 @@
                 <w:rFonts w:ascii="Courier New" w:hAnsi="Courier New" w:cs="Courier New"/>
                 <w:sz w:val="20"/>
                 <w:szCs w:val="20"/>
-              </w:rPr>
-              <w:t xml:space="preserve">segment </w:t>
+                <w:lang w:val="en-US"/>
+              </w:rPr>
+              <w:t>segment</w:t>
+            </w:r>
+            <w:r>
+              <w:rPr>
+                <w:rFonts w:ascii="Courier New" w:hAnsi="Courier New" w:cs="Courier New"/>
+                <w:sz w:val="20"/>
+                <w:szCs w:val="20"/>
+              </w:rPr>
+              <w:t xml:space="preserve"> </w:t>
             </w:r>
           </w:p>
         </w:tc>
@@ -14081,7 +14637,7 @@
 </file>
 
 <file path=customXml/itemProps1.xml><?xml version="1.0" encoding="utf-8"?>
-<ds:datastoreItem xmlns:ds="http://schemas.openxmlformats.org/officeDocument/2006/customXml" ds:itemID="{057C73EC-4270-4E70-B5EB-9691D1DEDB0C}">
+<ds:datastoreItem xmlns:ds="http://schemas.openxmlformats.org/officeDocument/2006/customXml" ds:itemID="{98CA51E0-55A8-4E43-BB46-A87CC35D1057}">
   <ds:schemaRefs>
     <ds:schemaRef ds:uri="http://schemas.openxmlformats.org/officeDocument/2006/bibliography"/>
   </ds:schemaRefs>

</xml_diff>